<commit_message>
WIP: Lưu công việc hiện tại trước khi rebase
</commit_message>
<xml_diff>
--- a/Tuan2.docx
+++ b/Tuan2.docx
@@ -135,13 +135,411 @@
       </w:r>
       <w:proofErr w:type="spellEnd"/>
       <w:r>
-        <w:t xml:space="preserve"> </w:t>
-      </w:r>
-      <w:proofErr w:type="gramStart"/>
-      <w:r>
-        <w:t>reset</w:t>
-      </w:r>
-      <w:proofErr w:type="gramEnd"/>
+        <w:t xml:space="preserve"> reset</w:t>
+      </w:r>
+    </w:p>
+    <w:p>
+      <w:pPr>
+        <w:pStyle w:val="ListParagraph"/>
+        <w:rPr>
+          <w:noProof/>
+        </w:rPr>
+      </w:pPr>
+      <w:r>
+        <w:t>Soft:</w:t>
+      </w:r>
+      <w:r>
+        <w:rPr>
+          <w:noProof/>
+        </w:rPr>
+        <w:t xml:space="preserve"> </w:t>
+      </w:r>
+      <w:r>
+        <w:drawing>
+          <wp:inline distT="0" distB="0" distL="0" distR="0" wp14:anchorId="7440CB7A" wp14:editId="74CB0F03">
+            <wp:extent cx="3400900" cy="1971950"/>
+            <wp:effectExtent l="0" t="0" r="9525" b="9525"/>
+            <wp:docPr id="942635384" name="Picture 1" descr="A computer screen with text&#10;&#10;Description automatically generated"/>
+            <wp:cNvGraphicFramePr>
+              <a:graphicFrameLocks xmlns:a="http://schemas.openxmlformats.org/drawingml/2006/main" noChangeAspect="1"/>
+            </wp:cNvGraphicFramePr>
+            <a:graphic xmlns:a="http://schemas.openxmlformats.org/drawingml/2006/main">
+              <a:graphicData uri="http://schemas.openxmlformats.org/drawingml/2006/picture">
+                <pic:pic xmlns:pic="http://schemas.openxmlformats.org/drawingml/2006/picture">
+                  <pic:nvPicPr>
+                    <pic:cNvPr id="942635384" name="Picture 1" descr="A computer screen with text&#10;&#10;Description automatically generated"/>
+                    <pic:cNvPicPr/>
+                  </pic:nvPicPr>
+                  <pic:blipFill>
+                    <a:blip r:embed="rId5"/>
+                    <a:stretch>
+                      <a:fillRect/>
+                    </a:stretch>
+                  </pic:blipFill>
+                  <pic:spPr>
+                    <a:xfrm>
+                      <a:off x="0" y="0"/>
+                      <a:ext cx="3400900" cy="1971950"/>
+                    </a:xfrm>
+                    <a:prstGeom prst="rect">
+                      <a:avLst/>
+                    </a:prstGeom>
+                  </pic:spPr>
+                </pic:pic>
+              </a:graphicData>
+            </a:graphic>
+          </wp:inline>
+        </w:drawing>
+      </w:r>
+    </w:p>
+    <w:p>
+      <w:pPr>
+        <w:pStyle w:val="ListParagraph"/>
+        <w:rPr>
+          <w:noProof/>
+        </w:rPr>
+      </w:pPr>
+      <w:r>
+        <w:rPr>
+          <w:noProof/>
+        </w:rPr>
+        <w:t>Tác động của Soft:</w:t>
+      </w:r>
+    </w:p>
+    <w:p>
+      <w:pPr>
+        <w:pStyle w:val="ListParagraph"/>
+        <w:rPr>
+          <w:noProof/>
+        </w:rPr>
+      </w:pPr>
+      <w:proofErr w:type="spellStart"/>
+      <w:r>
+        <w:t>Hủy</w:t>
+      </w:r>
+      <w:proofErr w:type="spellEnd"/>
+      <w:r>
+        <w:t xml:space="preserve"> Commit, </w:t>
+      </w:r>
+      <w:proofErr w:type="spellStart"/>
+      <w:r>
+        <w:t>Giữ</w:t>
+      </w:r>
+      <w:proofErr w:type="spellEnd"/>
+      <w:r>
+        <w:t xml:space="preserve"> </w:t>
+      </w:r>
+      <w:proofErr w:type="spellStart"/>
+      <w:r>
+        <w:t>nguyên</w:t>
+      </w:r>
+      <w:proofErr w:type="spellEnd"/>
+      <w:r>
+        <w:t xml:space="preserve"> </w:t>
+      </w:r>
+      <w:proofErr w:type="spellStart"/>
+      <w:r>
+        <w:t>mọi</w:t>
+      </w:r>
+      <w:proofErr w:type="spellEnd"/>
+      <w:r>
+        <w:t xml:space="preserve"> </w:t>
+      </w:r>
+      <w:proofErr w:type="spellStart"/>
+      <w:r>
+        <w:t>thứ</w:t>
+      </w:r>
+      <w:proofErr w:type="spellEnd"/>
+      <w:r>
+        <w:t xml:space="preserve"> </w:t>
+      </w:r>
+      <w:proofErr w:type="spellStart"/>
+      <w:r>
+        <w:t>đã</w:t>
+      </w:r>
+      <w:proofErr w:type="spellEnd"/>
+      <w:r>
+        <w:t xml:space="preserve"> </w:t>
+      </w:r>
+      <w:proofErr w:type="spellStart"/>
+      <w:r>
+        <w:t>sẵn</w:t>
+      </w:r>
+      <w:proofErr w:type="spellEnd"/>
+      <w:r>
+        <w:t xml:space="preserve"> </w:t>
+      </w:r>
+      <w:proofErr w:type="spellStart"/>
+      <w:r>
+        <w:t>sàng</w:t>
+      </w:r>
+      <w:proofErr w:type="spellEnd"/>
+      <w:r>
+        <w:t>.</w:t>
+      </w:r>
+    </w:p>
+    <w:p>
+      <w:pPr>
+        <w:pStyle w:val="ListParagraph"/>
+      </w:pPr>
+      <w:r>
+        <w:t xml:space="preserve">Mixed: </w:t>
+      </w:r>
+      <w:r>
+        <w:drawing>
+          <wp:inline distT="0" distB="0" distL="0" distR="0" wp14:anchorId="44BB4E60" wp14:editId="60BA98A2">
+            <wp:extent cx="3667637" cy="2200582"/>
+            <wp:effectExtent l="0" t="0" r="9525" b="9525"/>
+            <wp:docPr id="1543467316" name="Picture 1" descr="A screen shot of a computer code&#10;&#10;Description automatically generated"/>
+            <wp:cNvGraphicFramePr>
+              <a:graphicFrameLocks xmlns:a="http://schemas.openxmlformats.org/drawingml/2006/main" noChangeAspect="1"/>
+            </wp:cNvGraphicFramePr>
+            <a:graphic xmlns:a="http://schemas.openxmlformats.org/drawingml/2006/main">
+              <a:graphicData uri="http://schemas.openxmlformats.org/drawingml/2006/picture">
+                <pic:pic xmlns:pic="http://schemas.openxmlformats.org/drawingml/2006/picture">
+                  <pic:nvPicPr>
+                    <pic:cNvPr id="1543467316" name="Picture 1" descr="A screen shot of a computer code&#10;&#10;Description automatically generated"/>
+                    <pic:cNvPicPr/>
+                  </pic:nvPicPr>
+                  <pic:blipFill>
+                    <a:blip r:embed="rId6"/>
+                    <a:stretch>
+                      <a:fillRect/>
+                    </a:stretch>
+                  </pic:blipFill>
+                  <pic:spPr>
+                    <a:xfrm>
+                      <a:off x="0" y="0"/>
+                      <a:ext cx="3667637" cy="2200582"/>
+                    </a:xfrm>
+                    <a:prstGeom prst="rect">
+                      <a:avLst/>
+                    </a:prstGeom>
+                  </pic:spPr>
+                </pic:pic>
+              </a:graphicData>
+            </a:graphic>
+          </wp:inline>
+        </w:drawing>
+      </w:r>
+    </w:p>
+    <w:p>
+      <w:pPr>
+        <w:pStyle w:val="ListParagraph"/>
+      </w:pPr>
+      <w:proofErr w:type="spellStart"/>
+      <w:r>
+        <w:t>Tác</w:t>
+      </w:r>
+      <w:proofErr w:type="spellEnd"/>
+      <w:r>
+        <w:t xml:space="preserve"> </w:t>
+      </w:r>
+      <w:proofErr w:type="spellStart"/>
+      <w:r>
+        <w:t>động</w:t>
+      </w:r>
+      <w:proofErr w:type="spellEnd"/>
+      <w:r>
+        <w:t xml:space="preserve"> </w:t>
+      </w:r>
+      <w:proofErr w:type="spellStart"/>
+      <w:r>
+        <w:t>của</w:t>
+      </w:r>
+      <w:proofErr w:type="spellEnd"/>
+      <w:r>
+        <w:t xml:space="preserve"> Mixed:</w:t>
+      </w:r>
+      <w:r>
+        <w:t xml:space="preserve"> </w:t>
+      </w:r>
+      <w:proofErr w:type="spellStart"/>
+      <w:r>
+        <w:t>Hủy</w:t>
+      </w:r>
+      <w:proofErr w:type="spellEnd"/>
+      <w:r>
+        <w:t xml:space="preserve"> Commit, </w:t>
+      </w:r>
+      <w:proofErr w:type="spellStart"/>
+      <w:r>
+        <w:t>Giữ</w:t>
+      </w:r>
+      <w:proofErr w:type="spellEnd"/>
+      <w:r>
+        <w:t xml:space="preserve"> </w:t>
+      </w:r>
+      <w:proofErr w:type="spellStart"/>
+      <w:r>
+        <w:t>lại</w:t>
+      </w:r>
+      <w:proofErr w:type="spellEnd"/>
+      <w:r>
+        <w:t xml:space="preserve"> </w:t>
+      </w:r>
+      <w:proofErr w:type="spellStart"/>
+      <w:r>
+        <w:t>công</w:t>
+      </w:r>
+      <w:proofErr w:type="spellEnd"/>
+      <w:r>
+        <w:t xml:space="preserve"> </w:t>
+      </w:r>
+      <w:proofErr w:type="spellStart"/>
+      <w:r>
+        <w:t>việc</w:t>
+      </w:r>
+      <w:proofErr w:type="spellEnd"/>
+      <w:r>
+        <w:t xml:space="preserve"> </w:t>
+      </w:r>
+      <w:proofErr w:type="spellStart"/>
+      <w:r>
+        <w:t>để</w:t>
+      </w:r>
+      <w:proofErr w:type="spellEnd"/>
+      <w:r>
+        <w:t xml:space="preserve"> </w:t>
+      </w:r>
+      <w:proofErr w:type="spellStart"/>
+      <w:r>
+        <w:t>làm</w:t>
+      </w:r>
+      <w:proofErr w:type="spellEnd"/>
+      <w:r>
+        <w:t xml:space="preserve"> </w:t>
+      </w:r>
+      <w:proofErr w:type="spellStart"/>
+      <w:r>
+        <w:t>lại</w:t>
+      </w:r>
+      <w:proofErr w:type="spellEnd"/>
+      <w:r>
+        <w:t xml:space="preserve"> </w:t>
+      </w:r>
+      <w:proofErr w:type="spellStart"/>
+      <w:r>
+        <w:t>từ</w:t>
+      </w:r>
+      <w:proofErr w:type="spellEnd"/>
+      <w:r>
+        <w:t xml:space="preserve"> </w:t>
+      </w:r>
+      <w:proofErr w:type="spellStart"/>
+      <w:r>
+        <w:t>đầu</w:t>
+      </w:r>
+      <w:proofErr w:type="spellEnd"/>
+      <w:r>
+        <w:t>.</w:t>
+      </w:r>
+    </w:p>
+    <w:p>
+      <w:pPr>
+        <w:pStyle w:val="ListParagraph"/>
+      </w:pPr>
+      <w:r>
+        <w:t xml:space="preserve">Hard: </w:t>
+      </w:r>
+      <w:r>
+        <w:drawing>
+          <wp:inline distT="0" distB="0" distL="0" distR="0" wp14:anchorId="3CE15B03" wp14:editId="2C6D45E7">
+            <wp:extent cx="3705742" cy="2048161"/>
+            <wp:effectExtent l="0" t="0" r="9525" b="9525"/>
+            <wp:docPr id="1725120000" name="Picture 1" descr="A screen shot of a computer code&#10;&#10;Description automatically generated"/>
+            <wp:cNvGraphicFramePr>
+              <a:graphicFrameLocks xmlns:a="http://schemas.openxmlformats.org/drawingml/2006/main" noChangeAspect="1"/>
+            </wp:cNvGraphicFramePr>
+            <a:graphic xmlns:a="http://schemas.openxmlformats.org/drawingml/2006/main">
+              <a:graphicData uri="http://schemas.openxmlformats.org/drawingml/2006/picture">
+                <pic:pic xmlns:pic="http://schemas.openxmlformats.org/drawingml/2006/picture">
+                  <pic:nvPicPr>
+                    <pic:cNvPr id="1725120000" name="Picture 1" descr="A screen shot of a computer code&#10;&#10;Description automatically generated"/>
+                    <pic:cNvPicPr/>
+                  </pic:nvPicPr>
+                  <pic:blipFill>
+                    <a:blip r:embed="rId7"/>
+                    <a:stretch>
+                      <a:fillRect/>
+                    </a:stretch>
+                  </pic:blipFill>
+                  <pic:spPr>
+                    <a:xfrm>
+                      <a:off x="0" y="0"/>
+                      <a:ext cx="3705742" cy="2048161"/>
+                    </a:xfrm>
+                    <a:prstGeom prst="rect">
+                      <a:avLst/>
+                    </a:prstGeom>
+                  </pic:spPr>
+                </pic:pic>
+              </a:graphicData>
+            </a:graphic>
+          </wp:inline>
+        </w:drawing>
+      </w:r>
+    </w:p>
+    <w:p>
+      <w:pPr>
+        <w:pStyle w:val="ListParagraph"/>
+      </w:pPr>
+      <w:proofErr w:type="spellStart"/>
+      <w:r>
+        <w:t>Tác</w:t>
+      </w:r>
+      <w:proofErr w:type="spellEnd"/>
+      <w:r>
+        <w:t xml:space="preserve"> </w:t>
+      </w:r>
+      <w:proofErr w:type="spellStart"/>
+      <w:r>
+        <w:t>động</w:t>
+      </w:r>
+      <w:proofErr w:type="spellEnd"/>
+      <w:r>
+        <w:t xml:space="preserve"> </w:t>
+      </w:r>
+      <w:proofErr w:type="spellStart"/>
+      <w:r>
+        <w:t>của</w:t>
+      </w:r>
+      <w:proofErr w:type="spellEnd"/>
+      <w:r>
+        <w:t xml:space="preserve"> Hard: </w:t>
+      </w:r>
+      <w:proofErr w:type="spellStart"/>
+      <w:r>
+        <w:t>Hủy</w:t>
+      </w:r>
+      <w:proofErr w:type="spellEnd"/>
+      <w:r>
+        <w:t xml:space="preserve"> Commit, </w:t>
+      </w:r>
+      <w:proofErr w:type="spellStart"/>
+      <w:r>
+        <w:t>Xóa</w:t>
+      </w:r>
+      <w:proofErr w:type="spellEnd"/>
+      <w:r>
+        <w:t xml:space="preserve"> </w:t>
+      </w:r>
+      <w:proofErr w:type="spellStart"/>
+      <w:r>
+        <w:t>mọi</w:t>
+      </w:r>
+      <w:proofErr w:type="spellEnd"/>
+      <w:r>
+        <w:t xml:space="preserve"> </w:t>
+      </w:r>
+      <w:proofErr w:type="spellStart"/>
+      <w:r>
+        <w:t>thứ</w:t>
+      </w:r>
+      <w:proofErr w:type="spellEnd"/>
+      <w:r>
+        <w:t>.</w:t>
+      </w:r>
     </w:p>
     <w:p>
       <w:pPr>
@@ -150,23 +548,76 @@
           <w:ilvl w:val="0"/>
           <w:numId w:val="1"/>
         </w:numPr>
-      </w:pPr>
-      <w:r>
+        <w:rPr>
+          <w:rFonts w:ascii="Times New Roman" w:hAnsi="Times New Roman" w:cs="Times New Roman"/>
+          <w:sz w:val="28"/>
+          <w:szCs w:val="28"/>
+        </w:rPr>
+      </w:pPr>
+      <w:proofErr w:type="spellStart"/>
+      <w:r>
+        <w:rPr>
+          <w:rFonts w:ascii="Times New Roman" w:hAnsi="Times New Roman" w:cs="Times New Roman"/>
+          <w:sz w:val="28"/>
+          <w:szCs w:val="28"/>
+        </w:rPr>
+        <w:t>Phân</w:t>
+      </w:r>
+      <w:proofErr w:type="spellEnd"/>
+      <w:r>
+        <w:rPr>
+          <w:rFonts w:ascii="Times New Roman" w:hAnsi="Times New Roman" w:cs="Times New Roman"/>
+          <w:sz w:val="28"/>
+          <w:szCs w:val="28"/>
+        </w:rPr>
+        <w:t xml:space="preserve"> </w:t>
+      </w:r>
+      <w:proofErr w:type="spellStart"/>
+      <w:r>
+        <w:rPr>
+          <w:rFonts w:ascii="Times New Roman" w:hAnsi="Times New Roman" w:cs="Times New Roman"/>
+          <w:sz w:val="28"/>
+          <w:szCs w:val="28"/>
+        </w:rPr>
+        <w:t>biệt</w:t>
+      </w:r>
+      <w:proofErr w:type="spellEnd"/>
+      <w:r>
+        <w:rPr>
+          <w:rFonts w:ascii="Times New Roman" w:hAnsi="Times New Roman" w:cs="Times New Roman"/>
+          <w:b/>
+          <w:bCs/>
+          <w:sz w:val="28"/>
+          <w:szCs w:val="28"/>
+        </w:rPr>
+        <w:t xml:space="preserve"> </w:t>
+      </w:r>
+      <w:r>
+        <w:rPr>
+          <w:rFonts w:ascii="Times New Roman" w:hAnsi="Times New Roman" w:cs="Times New Roman"/>
+          <w:sz w:val="28"/>
+          <w:szCs w:val="28"/>
+        </w:rPr>
         <w:t xml:space="preserve">Merge </w:t>
       </w:r>
       <w:proofErr w:type="spellStart"/>
       <w:r>
+        <w:rPr>
+          <w:rFonts w:ascii="Times New Roman" w:hAnsi="Times New Roman" w:cs="Times New Roman"/>
+          <w:sz w:val="28"/>
+          <w:szCs w:val="28"/>
+        </w:rPr>
         <w:t>và</w:t>
       </w:r>
       <w:proofErr w:type="spellEnd"/>
       <w:r>
-        <w:t xml:space="preserve"> </w:t>
-      </w:r>
-      <w:proofErr w:type="gramStart"/>
-      <w:r>
-        <w:t>rebase</w:t>
-      </w:r>
-      <w:proofErr w:type="gramEnd"/>
+        <w:rPr>
+          <w:rFonts w:ascii="Times New Roman" w:hAnsi="Times New Roman" w:cs="Times New Roman"/>
+          <w:sz w:val="28"/>
+          <w:szCs w:val="28"/>
+        </w:rPr>
+        <w:t xml:space="preserve"> rebase</w:t>
+      </w:r>
     </w:p>
     <w:p>
       <w:pPr>
@@ -175,33 +626,65 @@
           <w:ilvl w:val="0"/>
           <w:numId w:val="1"/>
         </w:numPr>
-      </w:pPr>
-      <w:r>
-        <w:t xml:space="preserve">Cherry pick dung </w:t>
-      </w:r>
-      <w:proofErr w:type="spellStart"/>
-      <w:r>
-        <w:t>để</w:t>
-      </w:r>
-      <w:proofErr w:type="spellEnd"/>
-      <w:r>
-        <w:t xml:space="preserve"> </w:t>
-      </w:r>
-      <w:proofErr w:type="spellStart"/>
-      <w:r>
-        <w:t>làm</w:t>
-      </w:r>
-      <w:proofErr w:type="spellEnd"/>
-      <w:r>
-        <w:t xml:space="preserve"> </w:t>
-      </w:r>
-      <w:proofErr w:type="spellStart"/>
-      <w:r>
-        <w:t>gì</w:t>
-      </w:r>
-      <w:proofErr w:type="spellEnd"/>
-      <w:r>
-        <w:t>?</w:t>
+        <w:rPr>
+          <w:rFonts w:ascii="Times New Roman" w:hAnsi="Times New Roman" w:cs="Times New Roman"/>
+          <w:sz w:val="28"/>
+          <w:szCs w:val="28"/>
+        </w:rPr>
+      </w:pPr>
+      <w:proofErr w:type="spellStart"/>
+      <w:r>
+        <w:rPr>
+          <w:rFonts w:ascii="Times New Roman" w:hAnsi="Times New Roman" w:cs="Times New Roman"/>
+          <w:sz w:val="28"/>
+          <w:szCs w:val="28"/>
+        </w:rPr>
+        <w:t>Phân</w:t>
+      </w:r>
+      <w:proofErr w:type="spellEnd"/>
+      <w:r>
+        <w:rPr>
+          <w:rFonts w:ascii="Times New Roman" w:hAnsi="Times New Roman" w:cs="Times New Roman"/>
+          <w:sz w:val="28"/>
+          <w:szCs w:val="28"/>
+        </w:rPr>
+        <w:t xml:space="preserve"> </w:t>
+      </w:r>
+      <w:proofErr w:type="spellStart"/>
+      <w:r>
+        <w:rPr>
+          <w:rFonts w:ascii="Times New Roman" w:hAnsi="Times New Roman" w:cs="Times New Roman"/>
+          <w:sz w:val="28"/>
+          <w:szCs w:val="28"/>
+        </w:rPr>
+        <w:t>biệt</w:t>
+      </w:r>
+      <w:proofErr w:type="spellEnd"/>
+      <w:r>
+        <w:rPr>
+          <w:rFonts w:ascii="Times New Roman" w:hAnsi="Times New Roman" w:cs="Times New Roman"/>
+          <w:sz w:val="28"/>
+          <w:szCs w:val="28"/>
+        </w:rPr>
+        <w:t xml:space="preserve"> pull </w:t>
+      </w:r>
+      <w:proofErr w:type="spellStart"/>
+      <w:r>
+        <w:rPr>
+          <w:rFonts w:ascii="Times New Roman" w:hAnsi="Times New Roman" w:cs="Times New Roman"/>
+          <w:sz w:val="28"/>
+          <w:szCs w:val="28"/>
+        </w:rPr>
+        <w:t>và</w:t>
+      </w:r>
+      <w:proofErr w:type="spellEnd"/>
+      <w:r>
+        <w:rPr>
+          <w:rFonts w:ascii="Times New Roman" w:hAnsi="Times New Roman" w:cs="Times New Roman"/>
+          <w:sz w:val="28"/>
+          <w:szCs w:val="28"/>
+        </w:rPr>
+        <w:t xml:space="preserve"> fetch</w:t>
       </w:r>
     </w:p>
     <w:p>
@@ -211,38 +694,182 @@
           <w:ilvl w:val="0"/>
           <w:numId w:val="1"/>
         </w:numPr>
-      </w:pPr>
-      <w:proofErr w:type="spellStart"/>
-      <w:r>
-        <w:t>Hướng</w:t>
-      </w:r>
-      <w:proofErr w:type="spellEnd"/>
-      <w:r>
-        <w:t xml:space="preserve"> </w:t>
-      </w:r>
-      <w:proofErr w:type="spellStart"/>
-      <w:r>
-        <w:t>dẫn</w:t>
-      </w:r>
-      <w:proofErr w:type="spellEnd"/>
-      <w:r>
-        <w:t xml:space="preserve"> </w:t>
-      </w:r>
-      <w:proofErr w:type="spellStart"/>
-      <w:r>
-        <w:t>sử</w:t>
-      </w:r>
-      <w:proofErr w:type="spellEnd"/>
-      <w:r>
-        <w:t xml:space="preserve"> </w:t>
-      </w:r>
-      <w:proofErr w:type="spellStart"/>
-      <w:r>
-        <w:t>dụng</w:t>
-      </w:r>
-      <w:proofErr w:type="spellEnd"/>
-      <w:r>
-        <w:t xml:space="preserve"> stash</w:t>
+        <w:rPr>
+          <w:rFonts w:ascii="Times New Roman" w:hAnsi="Times New Roman" w:cs="Times New Roman"/>
+          <w:sz w:val="28"/>
+          <w:szCs w:val="28"/>
+        </w:rPr>
+      </w:pPr>
+      <w:r>
+        <w:rPr>
+          <w:rFonts w:ascii="Times New Roman" w:hAnsi="Times New Roman" w:cs="Times New Roman"/>
+          <w:sz w:val="28"/>
+          <w:szCs w:val="28"/>
+        </w:rPr>
+        <w:lastRenderedPageBreak/>
+        <w:t xml:space="preserve">Cherry pick </w:t>
+      </w:r>
+      <w:proofErr w:type="spellStart"/>
+      <w:r>
+        <w:rPr>
+          <w:rFonts w:ascii="Times New Roman" w:hAnsi="Times New Roman" w:cs="Times New Roman"/>
+          <w:sz w:val="28"/>
+          <w:szCs w:val="28"/>
+        </w:rPr>
+        <w:t>dùng</w:t>
+      </w:r>
+      <w:proofErr w:type="spellEnd"/>
+      <w:r>
+        <w:rPr>
+          <w:rFonts w:ascii="Times New Roman" w:hAnsi="Times New Roman" w:cs="Times New Roman"/>
+          <w:sz w:val="28"/>
+          <w:szCs w:val="28"/>
+        </w:rPr>
+        <w:t xml:space="preserve"> </w:t>
+      </w:r>
+      <w:proofErr w:type="spellStart"/>
+      <w:r>
+        <w:rPr>
+          <w:rFonts w:ascii="Times New Roman" w:hAnsi="Times New Roman" w:cs="Times New Roman"/>
+          <w:sz w:val="28"/>
+          <w:szCs w:val="28"/>
+        </w:rPr>
+        <w:t>để</w:t>
+      </w:r>
+      <w:proofErr w:type="spellEnd"/>
+      <w:r>
+        <w:rPr>
+          <w:rFonts w:ascii="Times New Roman" w:hAnsi="Times New Roman" w:cs="Times New Roman"/>
+          <w:sz w:val="28"/>
+          <w:szCs w:val="28"/>
+        </w:rPr>
+        <w:t xml:space="preserve"> </w:t>
+      </w:r>
+      <w:proofErr w:type="spellStart"/>
+      <w:r>
+        <w:rPr>
+          <w:rFonts w:ascii="Times New Roman" w:hAnsi="Times New Roman" w:cs="Times New Roman"/>
+          <w:sz w:val="28"/>
+          <w:szCs w:val="28"/>
+        </w:rPr>
+        <w:t>làm</w:t>
+      </w:r>
+      <w:proofErr w:type="spellEnd"/>
+      <w:r>
+        <w:rPr>
+          <w:rFonts w:ascii="Times New Roman" w:hAnsi="Times New Roman" w:cs="Times New Roman"/>
+          <w:sz w:val="28"/>
+          <w:szCs w:val="28"/>
+        </w:rPr>
+        <w:t xml:space="preserve"> </w:t>
+      </w:r>
+      <w:proofErr w:type="spellStart"/>
+      <w:r>
+        <w:rPr>
+          <w:rFonts w:ascii="Times New Roman" w:hAnsi="Times New Roman" w:cs="Times New Roman"/>
+          <w:sz w:val="28"/>
+          <w:szCs w:val="28"/>
+        </w:rPr>
+        <w:t>gì</w:t>
+      </w:r>
+      <w:proofErr w:type="spellEnd"/>
+      <w:r>
+        <w:rPr>
+          <w:rFonts w:ascii="Times New Roman" w:hAnsi="Times New Roman" w:cs="Times New Roman"/>
+          <w:sz w:val="28"/>
+          <w:szCs w:val="28"/>
+        </w:rPr>
+        <w:t xml:space="preserve">? </w:t>
+      </w:r>
+      <w:proofErr w:type="spellStart"/>
+      <w:r>
+        <w:rPr>
+          <w:rFonts w:ascii="Times New Roman" w:hAnsi="Times New Roman" w:cs="Times New Roman"/>
+          <w:sz w:val="28"/>
+          <w:szCs w:val="28"/>
+        </w:rPr>
+        <w:t>Cách</w:t>
+      </w:r>
+      <w:proofErr w:type="spellEnd"/>
+      <w:r>
+        <w:rPr>
+          <w:rFonts w:ascii="Times New Roman" w:hAnsi="Times New Roman" w:cs="Times New Roman"/>
+          <w:sz w:val="28"/>
+          <w:szCs w:val="28"/>
+        </w:rPr>
+        <w:t xml:space="preserve"> </w:t>
+      </w:r>
+      <w:proofErr w:type="spellStart"/>
+      <w:r>
+        <w:rPr>
+          <w:rFonts w:ascii="Times New Roman" w:hAnsi="Times New Roman" w:cs="Times New Roman"/>
+          <w:sz w:val="28"/>
+          <w:szCs w:val="28"/>
+        </w:rPr>
+        <w:t>dùng</w:t>
+      </w:r>
+      <w:proofErr w:type="spellEnd"/>
+      <w:r>
+        <w:rPr>
+          <w:rFonts w:ascii="Times New Roman" w:hAnsi="Times New Roman" w:cs="Times New Roman"/>
+          <w:sz w:val="28"/>
+          <w:szCs w:val="28"/>
+        </w:rPr>
+        <w:t xml:space="preserve"> </w:t>
+      </w:r>
+      <w:proofErr w:type="spellStart"/>
+      <w:r>
+        <w:rPr>
+          <w:rFonts w:ascii="Times New Roman" w:hAnsi="Times New Roman" w:cs="Times New Roman"/>
+          <w:sz w:val="28"/>
+          <w:szCs w:val="28"/>
+        </w:rPr>
+        <w:t>như</w:t>
+      </w:r>
+      <w:proofErr w:type="spellEnd"/>
+      <w:r>
+        <w:rPr>
+          <w:rFonts w:ascii="Times New Roman" w:hAnsi="Times New Roman" w:cs="Times New Roman"/>
+          <w:sz w:val="28"/>
+          <w:szCs w:val="28"/>
+        </w:rPr>
+        <w:t xml:space="preserve"> </w:t>
+      </w:r>
+      <w:proofErr w:type="spellStart"/>
+      <w:r>
+        <w:rPr>
+          <w:rFonts w:ascii="Times New Roman" w:hAnsi="Times New Roman" w:cs="Times New Roman"/>
+          <w:sz w:val="28"/>
+          <w:szCs w:val="28"/>
+        </w:rPr>
+        <w:t>thế</w:t>
+      </w:r>
+      <w:proofErr w:type="spellEnd"/>
+      <w:r>
+        <w:rPr>
+          <w:rFonts w:ascii="Times New Roman" w:hAnsi="Times New Roman" w:cs="Times New Roman"/>
+          <w:sz w:val="28"/>
+          <w:szCs w:val="28"/>
+        </w:rPr>
+        <w:t xml:space="preserve"> </w:t>
+      </w:r>
+      <w:proofErr w:type="spellStart"/>
+      <w:r>
+        <w:rPr>
+          <w:rFonts w:ascii="Times New Roman" w:hAnsi="Times New Roman" w:cs="Times New Roman"/>
+          <w:sz w:val="28"/>
+          <w:szCs w:val="28"/>
+        </w:rPr>
+        <w:t>nào</w:t>
+      </w:r>
+      <w:proofErr w:type="spellEnd"/>
+      <w:r>
+        <w:rPr>
+          <w:rFonts w:ascii="Times New Roman" w:hAnsi="Times New Roman" w:cs="Times New Roman"/>
+          <w:sz w:val="28"/>
+          <w:szCs w:val="28"/>
+        </w:rPr>
+        <w:t>?</w:t>
       </w:r>
     </w:p>
     <w:p>
@@ -252,30 +879,83 @@
           <w:ilvl w:val="0"/>
           <w:numId w:val="1"/>
         </w:numPr>
-      </w:pPr>
-      <w:proofErr w:type="spellStart"/>
-      <w:r>
-        <w:t>Cách</w:t>
-      </w:r>
-      <w:proofErr w:type="spellEnd"/>
-      <w:r>
-        <w:t xml:space="preserve"> </w:t>
-      </w:r>
-      <w:proofErr w:type="spellStart"/>
-      <w:r>
+        <w:rPr>
+          <w:rFonts w:ascii="Times New Roman" w:hAnsi="Times New Roman" w:cs="Times New Roman"/>
+          <w:sz w:val="28"/>
+          <w:szCs w:val="28"/>
+        </w:rPr>
+      </w:pPr>
+      <w:proofErr w:type="spellStart"/>
+      <w:r>
+        <w:rPr>
+          <w:rFonts w:ascii="Times New Roman" w:hAnsi="Times New Roman" w:cs="Times New Roman"/>
+          <w:sz w:val="28"/>
+          <w:szCs w:val="28"/>
+        </w:rPr>
+        <w:t>Hướng</w:t>
+      </w:r>
+      <w:proofErr w:type="spellEnd"/>
+      <w:r>
+        <w:rPr>
+          <w:rFonts w:ascii="Times New Roman" w:hAnsi="Times New Roman" w:cs="Times New Roman"/>
+          <w:sz w:val="28"/>
+          <w:szCs w:val="28"/>
+        </w:rPr>
+        <w:t xml:space="preserve"> </w:t>
+      </w:r>
+      <w:proofErr w:type="spellStart"/>
+      <w:r>
+        <w:rPr>
+          <w:rFonts w:ascii="Times New Roman" w:hAnsi="Times New Roman" w:cs="Times New Roman"/>
+          <w:sz w:val="28"/>
+          <w:szCs w:val="28"/>
+        </w:rPr>
+        <w:t>dẫn</w:t>
+      </w:r>
+      <w:proofErr w:type="spellEnd"/>
+      <w:r>
+        <w:rPr>
+          <w:rFonts w:ascii="Times New Roman" w:hAnsi="Times New Roman" w:cs="Times New Roman"/>
+          <w:sz w:val="28"/>
+          <w:szCs w:val="28"/>
+        </w:rPr>
+        <w:t xml:space="preserve"> </w:t>
+      </w:r>
+      <w:proofErr w:type="spellStart"/>
+      <w:r>
+        <w:rPr>
+          <w:rFonts w:ascii="Times New Roman" w:hAnsi="Times New Roman" w:cs="Times New Roman"/>
+          <w:sz w:val="28"/>
+          <w:szCs w:val="28"/>
+        </w:rPr>
         <w:t>sử</w:t>
       </w:r>
       <w:proofErr w:type="spellEnd"/>
       <w:r>
-        <w:t xml:space="preserve"> </w:t>
-      </w:r>
-      <w:proofErr w:type="spellStart"/>
-      <w:r>
+        <w:rPr>
+          <w:rFonts w:ascii="Times New Roman" w:hAnsi="Times New Roman" w:cs="Times New Roman"/>
+          <w:sz w:val="28"/>
+          <w:szCs w:val="28"/>
+        </w:rPr>
+        <w:t xml:space="preserve"> </w:t>
+      </w:r>
+      <w:proofErr w:type="spellStart"/>
+      <w:r>
+        <w:rPr>
+          <w:rFonts w:ascii="Times New Roman" w:hAnsi="Times New Roman" w:cs="Times New Roman"/>
+          <w:sz w:val="28"/>
+          <w:szCs w:val="28"/>
+        </w:rPr>
         <w:t>dụng</w:t>
       </w:r>
       <w:proofErr w:type="spellEnd"/>
       <w:r>
-        <w:t xml:space="preserve"> git diff</w:t>
+        <w:rPr>
+          <w:rFonts w:ascii="Times New Roman" w:hAnsi="Times New Roman" w:cs="Times New Roman"/>
+          <w:sz w:val="28"/>
+          <w:szCs w:val="28"/>
+        </w:rPr>
+        <w:t xml:space="preserve"> stash</w:t>
       </w:r>
     </w:p>
     <w:p>
@@ -285,36 +965,318 @@
           <w:ilvl w:val="0"/>
           <w:numId w:val="1"/>
         </w:numPr>
-      </w:pPr>
-      <w:proofErr w:type="spellStart"/>
-      <w:r>
+        <w:rPr>
+          <w:rFonts w:ascii="Times New Roman" w:hAnsi="Times New Roman" w:cs="Times New Roman"/>
+          <w:sz w:val="28"/>
+          <w:szCs w:val="28"/>
+        </w:rPr>
+      </w:pPr>
+      <w:r>
+        <w:rPr>
+          <w:rFonts w:ascii="Times New Roman" w:hAnsi="Times New Roman" w:cs="Times New Roman"/>
+          <w:sz w:val="28"/>
+          <w:szCs w:val="28"/>
+        </w:rPr>
+        <w:t xml:space="preserve">Git tag dung </w:t>
+      </w:r>
+      <w:proofErr w:type="spellStart"/>
+      <w:r>
+        <w:rPr>
+          <w:rFonts w:ascii="Times New Roman" w:hAnsi="Times New Roman" w:cs="Times New Roman"/>
+          <w:sz w:val="28"/>
+          <w:szCs w:val="28"/>
+        </w:rPr>
+        <w:t>để</w:t>
+      </w:r>
+      <w:proofErr w:type="spellEnd"/>
+      <w:r>
+        <w:rPr>
+          <w:rFonts w:ascii="Times New Roman" w:hAnsi="Times New Roman" w:cs="Times New Roman"/>
+          <w:sz w:val="28"/>
+          <w:szCs w:val="28"/>
+        </w:rPr>
+        <w:t xml:space="preserve"> </w:t>
+      </w:r>
+      <w:proofErr w:type="spellStart"/>
+      <w:r>
+        <w:rPr>
+          <w:rFonts w:ascii="Times New Roman" w:hAnsi="Times New Roman" w:cs="Times New Roman"/>
+          <w:sz w:val="28"/>
+          <w:szCs w:val="28"/>
+        </w:rPr>
+        <w:t>làm</w:t>
+      </w:r>
+      <w:proofErr w:type="spellEnd"/>
+      <w:r>
+        <w:rPr>
+          <w:rFonts w:ascii="Times New Roman" w:hAnsi="Times New Roman" w:cs="Times New Roman"/>
+          <w:sz w:val="28"/>
+          <w:szCs w:val="28"/>
+        </w:rPr>
+        <w:t xml:space="preserve"> </w:t>
+      </w:r>
+      <w:proofErr w:type="spellStart"/>
+      <w:r>
+        <w:rPr>
+          <w:rFonts w:ascii="Times New Roman" w:hAnsi="Times New Roman" w:cs="Times New Roman"/>
+          <w:sz w:val="28"/>
+          <w:szCs w:val="28"/>
+        </w:rPr>
+        <w:t>gì</w:t>
+      </w:r>
+      <w:proofErr w:type="spellEnd"/>
+      <w:r>
+        <w:rPr>
+          <w:rFonts w:ascii="Times New Roman" w:hAnsi="Times New Roman" w:cs="Times New Roman"/>
+          <w:sz w:val="28"/>
+          <w:szCs w:val="28"/>
+        </w:rPr>
+        <w:t xml:space="preserve">? </w:t>
+      </w:r>
+      <w:proofErr w:type="spellStart"/>
+      <w:r>
+        <w:rPr>
+          <w:rFonts w:ascii="Times New Roman" w:hAnsi="Times New Roman" w:cs="Times New Roman"/>
+          <w:sz w:val="28"/>
+          <w:szCs w:val="28"/>
+        </w:rPr>
+        <w:t>Cách</w:t>
+      </w:r>
+      <w:proofErr w:type="spellEnd"/>
+      <w:r>
+        <w:rPr>
+          <w:rFonts w:ascii="Times New Roman" w:hAnsi="Times New Roman" w:cs="Times New Roman"/>
+          <w:sz w:val="28"/>
+          <w:szCs w:val="28"/>
+        </w:rPr>
+        <w:t xml:space="preserve"> </w:t>
+      </w:r>
+      <w:proofErr w:type="spellStart"/>
+      <w:r>
+        <w:rPr>
+          <w:rFonts w:ascii="Times New Roman" w:hAnsi="Times New Roman" w:cs="Times New Roman"/>
+          <w:sz w:val="28"/>
+          <w:szCs w:val="28"/>
+        </w:rPr>
+        <w:t>dùng</w:t>
+      </w:r>
+      <w:proofErr w:type="spellEnd"/>
+      <w:r>
+        <w:rPr>
+          <w:rFonts w:ascii="Times New Roman" w:hAnsi="Times New Roman" w:cs="Times New Roman"/>
+          <w:sz w:val="28"/>
+          <w:szCs w:val="28"/>
+        </w:rPr>
+        <w:t xml:space="preserve"> </w:t>
+      </w:r>
+      <w:proofErr w:type="spellStart"/>
+      <w:r>
+        <w:rPr>
+          <w:rFonts w:ascii="Times New Roman" w:hAnsi="Times New Roman" w:cs="Times New Roman"/>
+          <w:sz w:val="28"/>
+          <w:szCs w:val="28"/>
+        </w:rPr>
+        <w:t>như</w:t>
+      </w:r>
+      <w:proofErr w:type="spellEnd"/>
+      <w:r>
+        <w:rPr>
+          <w:rFonts w:ascii="Times New Roman" w:hAnsi="Times New Roman" w:cs="Times New Roman"/>
+          <w:sz w:val="28"/>
+          <w:szCs w:val="28"/>
+        </w:rPr>
+        <w:t xml:space="preserve"> </w:t>
+      </w:r>
+      <w:proofErr w:type="spellStart"/>
+      <w:r>
+        <w:rPr>
+          <w:rFonts w:ascii="Times New Roman" w:hAnsi="Times New Roman" w:cs="Times New Roman"/>
+          <w:sz w:val="28"/>
+          <w:szCs w:val="28"/>
+        </w:rPr>
+        <w:t>thế</w:t>
+      </w:r>
+      <w:proofErr w:type="spellEnd"/>
+      <w:r>
+        <w:rPr>
+          <w:rFonts w:ascii="Times New Roman" w:hAnsi="Times New Roman" w:cs="Times New Roman"/>
+          <w:sz w:val="28"/>
+          <w:szCs w:val="28"/>
+        </w:rPr>
+        <w:t xml:space="preserve"> </w:t>
+      </w:r>
+      <w:proofErr w:type="spellStart"/>
+      <w:r>
+        <w:rPr>
+          <w:rFonts w:ascii="Times New Roman" w:hAnsi="Times New Roman" w:cs="Times New Roman"/>
+          <w:sz w:val="28"/>
+          <w:szCs w:val="28"/>
+        </w:rPr>
+        <w:t>nào</w:t>
+      </w:r>
+      <w:proofErr w:type="spellEnd"/>
+      <w:r>
+        <w:rPr>
+          <w:rFonts w:ascii="Times New Roman" w:hAnsi="Times New Roman" w:cs="Times New Roman"/>
+          <w:sz w:val="28"/>
+          <w:szCs w:val="28"/>
+        </w:rPr>
+        <w:t>?</w:t>
+      </w:r>
+    </w:p>
+    <w:p>
+      <w:pPr>
+        <w:pStyle w:val="ListParagraph"/>
+        <w:numPr>
+          <w:ilvl w:val="0"/>
+          <w:numId w:val="1"/>
+        </w:numPr>
+        <w:rPr>
+          <w:rFonts w:ascii="Times New Roman" w:hAnsi="Times New Roman" w:cs="Times New Roman"/>
+          <w:sz w:val="28"/>
+          <w:szCs w:val="28"/>
+        </w:rPr>
+      </w:pPr>
+      <w:proofErr w:type="spellStart"/>
+      <w:r>
+        <w:rPr>
+          <w:rFonts w:ascii="Times New Roman" w:hAnsi="Times New Roman" w:cs="Times New Roman"/>
+          <w:sz w:val="28"/>
+          <w:szCs w:val="28"/>
+        </w:rPr>
         <w:t>Phân</w:t>
       </w:r>
       <w:proofErr w:type="spellEnd"/>
       <w:r>
-        <w:t xml:space="preserve"> </w:t>
-      </w:r>
-      <w:proofErr w:type="spellStart"/>
-      <w:r>
+        <w:rPr>
+          <w:rFonts w:ascii="Times New Roman" w:hAnsi="Times New Roman" w:cs="Times New Roman"/>
+          <w:sz w:val="28"/>
+          <w:szCs w:val="28"/>
+        </w:rPr>
+        <w:t xml:space="preserve"> </w:t>
+      </w:r>
+      <w:proofErr w:type="spellStart"/>
+      <w:r>
+        <w:rPr>
+          <w:rFonts w:ascii="Times New Roman" w:hAnsi="Times New Roman" w:cs="Times New Roman"/>
+          <w:sz w:val="28"/>
+          <w:szCs w:val="28"/>
+        </w:rPr>
         <w:t>biệt</w:t>
       </w:r>
       <w:proofErr w:type="spellEnd"/>
       <w:r>
-        <w:t xml:space="preserve"> pull </w:t>
-      </w:r>
-      <w:proofErr w:type="spellStart"/>
-      <w:r>
-        <w:t>và</w:t>
-      </w:r>
-      <w:proofErr w:type="spellEnd"/>
-      <w:r>
-        <w:t xml:space="preserve"> </w:t>
-      </w:r>
-      <w:proofErr w:type="gramStart"/>
-      <w:r>
-        <w:t>fetch</w:t>
-      </w:r>
-      <w:proofErr w:type="gramEnd"/>
+        <w:rPr>
+          <w:rFonts w:ascii="Times New Roman" w:hAnsi="Times New Roman" w:cs="Times New Roman"/>
+          <w:sz w:val="28"/>
+          <w:szCs w:val="28"/>
+        </w:rPr>
+        <w:t xml:space="preserve"> revert </w:t>
+      </w:r>
+      <w:proofErr w:type="spellStart"/>
+      <w:r>
+        <w:rPr>
+          <w:rFonts w:ascii="Times New Roman" w:hAnsi="Times New Roman" w:cs="Times New Roman"/>
+          <w:sz w:val="28"/>
+          <w:szCs w:val="28"/>
+        </w:rPr>
+        <w:t>với</w:t>
+      </w:r>
+      <w:proofErr w:type="spellEnd"/>
+      <w:r>
+        <w:rPr>
+          <w:rFonts w:ascii="Times New Roman" w:hAnsi="Times New Roman" w:cs="Times New Roman"/>
+          <w:sz w:val="28"/>
+          <w:szCs w:val="28"/>
+        </w:rPr>
+        <w:t xml:space="preserve"> reset</w:t>
+      </w:r>
+    </w:p>
+    <w:p>
+      <w:pPr>
+        <w:pStyle w:val="ListParagraph"/>
+        <w:numPr>
+          <w:ilvl w:val="0"/>
+          <w:numId w:val="1"/>
+        </w:numPr>
+        <w:rPr>
+          <w:rFonts w:ascii="Times New Roman" w:hAnsi="Times New Roman" w:cs="Times New Roman"/>
+          <w:sz w:val="28"/>
+          <w:szCs w:val="28"/>
+        </w:rPr>
+      </w:pPr>
+      <w:proofErr w:type="spellStart"/>
+      <w:r>
+        <w:rPr>
+          <w:rFonts w:ascii="Times New Roman" w:hAnsi="Times New Roman" w:cs="Times New Roman"/>
+          <w:sz w:val="28"/>
+          <w:szCs w:val="28"/>
+        </w:rPr>
+        <w:t>Hướng</w:t>
+      </w:r>
+      <w:proofErr w:type="spellEnd"/>
+      <w:r>
+        <w:rPr>
+          <w:rFonts w:ascii="Times New Roman" w:hAnsi="Times New Roman" w:cs="Times New Roman"/>
+          <w:sz w:val="28"/>
+          <w:szCs w:val="28"/>
+        </w:rPr>
+        <w:t xml:space="preserve"> </w:t>
+      </w:r>
+      <w:proofErr w:type="spellStart"/>
+      <w:r>
+        <w:rPr>
+          <w:rFonts w:ascii="Times New Roman" w:hAnsi="Times New Roman" w:cs="Times New Roman"/>
+          <w:sz w:val="28"/>
+          <w:szCs w:val="28"/>
+        </w:rPr>
+        <w:t>dẫn</w:t>
+      </w:r>
+      <w:proofErr w:type="spellEnd"/>
+      <w:r>
+        <w:rPr>
+          <w:rFonts w:ascii="Times New Roman" w:hAnsi="Times New Roman" w:cs="Times New Roman"/>
+          <w:sz w:val="28"/>
+          <w:szCs w:val="28"/>
+        </w:rPr>
+        <w:t xml:space="preserve"> </w:t>
+      </w:r>
+      <w:proofErr w:type="spellStart"/>
+      <w:r>
+        <w:rPr>
+          <w:rFonts w:ascii="Times New Roman" w:hAnsi="Times New Roman" w:cs="Times New Roman"/>
+          <w:sz w:val="28"/>
+          <w:szCs w:val="28"/>
+        </w:rPr>
+        <w:t>sử</w:t>
+      </w:r>
+      <w:proofErr w:type="spellEnd"/>
+      <w:r>
+        <w:rPr>
+          <w:rFonts w:ascii="Times New Roman" w:hAnsi="Times New Roman" w:cs="Times New Roman"/>
+          <w:sz w:val="28"/>
+          <w:szCs w:val="28"/>
+        </w:rPr>
+        <w:t xml:space="preserve"> </w:t>
+      </w:r>
+      <w:proofErr w:type="spellStart"/>
+      <w:r>
+        <w:rPr>
+          <w:rFonts w:ascii="Times New Roman" w:hAnsi="Times New Roman" w:cs="Times New Roman"/>
+          <w:sz w:val="28"/>
+          <w:szCs w:val="28"/>
+        </w:rPr>
+        <w:t>dụng</w:t>
+      </w:r>
+      <w:proofErr w:type="spellEnd"/>
+      <w:r>
+        <w:rPr>
+          <w:rFonts w:ascii="Times New Roman" w:hAnsi="Times New Roman" w:cs="Times New Roman"/>
+          <w:sz w:val="28"/>
+          <w:szCs w:val="28"/>
+        </w:rPr>
+        <w:t xml:space="preserve"> git diff</w:t>
+      </w:r>
     </w:p>
     <w:p/>
     <w:sectPr>

</xml_diff>